<commit_message>
- Se agregaron los nombres completos nuestros en la tabla de versionado de los documentos
</commit_message>
<xml_diff>
--- a/Documentacion/Modelos/Sprint 1/Diagrama de Clases.docx
+++ b/Documentacion/Modelos/Sprint 1/Diagrama de Clases.docx
@@ -935,7 +935,29 @@
                                       <w:szCs w:val="24"/>
                                       <w:lang w:val="es-AR" w:eastAsia="es-ES"/>
                                     </w:rPr>
-                                    <w:t>Ing. Zohil, Julio</w:t>
+                                    <w:t xml:space="preserve">Ing. </w:t>
+                                  </w:r>
+                                  <w:proofErr w:type="spellStart"/>
+                                  <w:r>
+                                    <w:rPr>
+                                      <w:rFonts w:ascii="Corbel" w:hAnsi="Corbel"/>
+                                      <w:color w:val="F2F2F2" w:themeColor="background1" w:themeShade="F2"/>
+                                      <w:sz w:val="24"/>
+                                      <w:szCs w:val="24"/>
+                                      <w:lang w:val="es-AR" w:eastAsia="es-ES"/>
+                                    </w:rPr>
+                                    <w:t>Zohil</w:t>
+                                  </w:r>
+                                  <w:proofErr w:type="spellEnd"/>
+                                  <w:r>
+                                    <w:rPr>
+                                      <w:rFonts w:ascii="Corbel" w:hAnsi="Corbel"/>
+                                      <w:color w:val="F2F2F2" w:themeColor="background1" w:themeShade="F2"/>
+                                      <w:sz w:val="24"/>
+                                      <w:szCs w:val="24"/>
+                                      <w:lang w:val="es-AR" w:eastAsia="es-ES"/>
+                                    </w:rPr>
+                                    <w:t>, Julio</w:t>
                                   </w:r>
                                 </w:p>
                                 <w:p>
@@ -1079,7 +1101,29 @@
                                       <w:szCs w:val="24"/>
                                       <w:lang w:val="es-AR" w:eastAsia="es-ES"/>
                                     </w:rPr>
-                                    <w:t xml:space="preserve">Facundo leg. </w:t>
+                                    <w:t xml:space="preserve">Facundo </w:t>
+                                  </w:r>
+                                  <w:proofErr w:type="spellStart"/>
+                                  <w:r>
+                                    <w:rPr>
+                                      <w:rFonts w:ascii="Corbel" w:hAnsi="Corbel"/>
+                                      <w:color w:val="F2F2F2" w:themeColor="background1" w:themeShade="F2"/>
+                                      <w:sz w:val="24"/>
+                                      <w:szCs w:val="24"/>
+                                      <w:lang w:val="es-AR" w:eastAsia="es-ES"/>
+                                    </w:rPr>
+                                    <w:t>leg</w:t>
+                                  </w:r>
+                                  <w:proofErr w:type="spellEnd"/>
+                                  <w:r>
+                                    <w:rPr>
+                                      <w:rFonts w:ascii="Corbel" w:hAnsi="Corbel"/>
+                                      <w:color w:val="F2F2F2" w:themeColor="background1" w:themeShade="F2"/>
+                                      <w:sz w:val="24"/>
+                                      <w:szCs w:val="24"/>
+                                      <w:lang w:val="es-AR" w:eastAsia="es-ES"/>
+                                    </w:rPr>
+                                    <w:t xml:space="preserve">. </w:t>
                                   </w:r>
                                   <w:r>
                                     <w:rPr>
@@ -1111,7 +1155,29 @@
                                       <w:szCs w:val="24"/>
                                       <w:lang w:val="es-AR" w:eastAsia="es-ES"/>
                                     </w:rPr>
-                                    <w:t>Herrera, Antonio  leg. 57824</w:t>
+                                    <w:t xml:space="preserve">Herrera, Antonio  </w:t>
+                                  </w:r>
+                                  <w:proofErr w:type="spellStart"/>
+                                  <w:r>
+                                    <w:rPr>
+                                      <w:rFonts w:ascii="Corbel" w:hAnsi="Corbel"/>
+                                      <w:color w:val="F2F2F2" w:themeColor="background1" w:themeShade="F2"/>
+                                      <w:sz w:val="24"/>
+                                      <w:szCs w:val="24"/>
+                                      <w:lang w:val="es-AR" w:eastAsia="es-ES"/>
+                                    </w:rPr>
+                                    <w:t>leg</w:t>
+                                  </w:r>
+                                  <w:proofErr w:type="spellEnd"/>
+                                  <w:r>
+                                    <w:rPr>
+                                      <w:rFonts w:ascii="Corbel" w:hAnsi="Corbel"/>
+                                      <w:color w:val="F2F2F2" w:themeColor="background1" w:themeShade="F2"/>
+                                      <w:sz w:val="24"/>
+                                      <w:szCs w:val="24"/>
+                                      <w:lang w:val="es-AR" w:eastAsia="es-ES"/>
+                                    </w:rPr>
+                                    <w:t>. 57824</w:t>
                                   </w:r>
                                 </w:p>
                                 <w:p>
@@ -1133,7 +1199,29 @@
                                       <w:szCs w:val="24"/>
                                       <w:lang w:val="es-AR" w:eastAsia="es-ES"/>
                                     </w:rPr>
-                                    <w:t>Pedrosa, Paula Melania leg. 58822</w:t>
+                                    <w:t xml:space="preserve">Pedrosa, Paula Melania </w:t>
+                                  </w:r>
+                                  <w:proofErr w:type="spellStart"/>
+                                  <w:r>
+                                    <w:rPr>
+                                      <w:rFonts w:ascii="Corbel" w:hAnsi="Corbel"/>
+                                      <w:color w:val="F2F2F2" w:themeColor="background1" w:themeShade="F2"/>
+                                      <w:sz w:val="24"/>
+                                      <w:szCs w:val="24"/>
+                                      <w:lang w:val="es-AR" w:eastAsia="es-ES"/>
+                                    </w:rPr>
+                                    <w:t>leg</w:t>
+                                  </w:r>
+                                  <w:proofErr w:type="spellEnd"/>
+                                  <w:r>
+                                    <w:rPr>
+                                      <w:rFonts w:ascii="Corbel" w:hAnsi="Corbel"/>
+                                      <w:color w:val="F2F2F2" w:themeColor="background1" w:themeShade="F2"/>
+                                      <w:sz w:val="24"/>
+                                      <w:szCs w:val="24"/>
+                                      <w:lang w:val="es-AR" w:eastAsia="es-ES"/>
+                                    </w:rPr>
+                                    <w:t>. 58822</w:t>
                                   </w:r>
                                 </w:p>
                                 <w:p>
@@ -1155,7 +1243,29 @@
                                       <w:szCs w:val="24"/>
                                       <w:lang w:val="es-AR" w:eastAsia="es-ES"/>
                                     </w:rPr>
-                                    <w:t>Rojas Amaya, M. Florencia leg. 58577</w:t>
+                                    <w:t xml:space="preserve">Rojas Amaya, M. Florencia </w:t>
+                                  </w:r>
+                                  <w:proofErr w:type="spellStart"/>
+                                  <w:r>
+                                    <w:rPr>
+                                      <w:rFonts w:ascii="Corbel" w:hAnsi="Corbel"/>
+                                      <w:color w:val="F2F2F2" w:themeColor="background1" w:themeShade="F2"/>
+                                      <w:sz w:val="24"/>
+                                      <w:szCs w:val="24"/>
+                                      <w:lang w:val="es-AR" w:eastAsia="es-ES"/>
+                                    </w:rPr>
+                                    <w:t>leg</w:t>
+                                  </w:r>
+                                  <w:proofErr w:type="spellEnd"/>
+                                  <w:r>
+                                    <w:rPr>
+                                      <w:rFonts w:ascii="Corbel" w:hAnsi="Corbel"/>
+                                      <w:color w:val="F2F2F2" w:themeColor="background1" w:themeShade="F2"/>
+                                      <w:sz w:val="24"/>
+                                      <w:szCs w:val="24"/>
+                                      <w:lang w:val="es-AR" w:eastAsia="es-ES"/>
+                                    </w:rPr>
+                                    <w:t>. 58577</w:t>
                                   </w:r>
                                 </w:p>
                                 <w:p>
@@ -2191,8 +2301,20 @@
                                       <w:sz w:val="56"/>
                                       <w:lang w:val="es-AR"/>
                                     </w:rPr>
-                                    <w:t>Que Golazo!</w:t>
+                                    <w:t>Que Golazo</w:t>
                                   </w:r>
+                                  <w:proofErr w:type="gramStart"/>
+                                  <w:r>
+                                    <w:rPr>
+                                      <w:rFonts w:asciiTheme="majorHAnsi" w:hAnsiTheme="majorHAnsi"/>
+                                      <w:b/>
+                                      <w:color w:val="595959" w:themeColor="text1" w:themeTint="A6"/>
+                                      <w:sz w:val="56"/>
+                                      <w:lang w:val="es-AR"/>
+                                    </w:rPr>
+                                    <w:t>!</w:t>
+                                  </w:r>
+                                  <w:proofErr w:type="gramEnd"/>
                                 </w:p>
                                 <w:p>
                                   <w:pPr>
@@ -2840,13 +2962,14 @@
             <w:pPr>
               <w:jc w:val="center"/>
               <w:rPr>
-                <w:rFonts w:asciiTheme="majorHAnsi" w:hAnsiTheme="majorHAnsi"/>
+                <w:rFonts w:ascii="Calibri Light" w:hAnsi="Calibri Light"/>
                 <w:lang w:val="es-ES"/>
               </w:rPr>
             </w:pPr>
+            <w:bookmarkStart w:id="0" w:name="_GoBack"/>
             <w:r>
               <w:rPr>
-                <w:rFonts w:asciiTheme="majorHAnsi" w:hAnsiTheme="majorHAnsi"/>
+                <w:rFonts w:ascii="Calibri Light" w:hAnsi="Calibri Light"/>
                 <w:lang w:val="es-ES"/>
               </w:rPr>
               <w:t>HISTORIAL DE VERSIONES</w:t>
@@ -2865,13 +2988,13 @@
             <w:pPr>
               <w:jc w:val="center"/>
               <w:rPr>
-                <w:rFonts w:asciiTheme="majorHAnsi" w:hAnsiTheme="majorHAnsi"/>
+                <w:rFonts w:ascii="Calibri Light" w:hAnsi="Calibri Light"/>
                 <w:lang w:val="es-ES"/>
               </w:rPr>
             </w:pPr>
             <w:r>
               <w:rPr>
-                <w:rFonts w:asciiTheme="majorHAnsi" w:hAnsiTheme="majorHAnsi"/>
+                <w:rFonts w:ascii="Calibri Light" w:hAnsi="Calibri Light"/>
                 <w:lang w:val="es-ES"/>
               </w:rPr>
               <w:t>VERSION</w:t>
@@ -2888,7 +3011,7 @@
               <w:jc w:val="center"/>
               <w:cnfStyle w:val="000000000000" w:firstRow="0" w:lastRow="0" w:firstColumn="0" w:lastColumn="0" w:oddVBand="0" w:evenVBand="0" w:oddHBand="0" w:evenHBand="0" w:firstRowFirstColumn="0" w:firstRowLastColumn="0" w:lastRowFirstColumn="0" w:lastRowLastColumn="0"/>
               <w:rPr>
-                <w:rFonts w:asciiTheme="majorHAnsi" w:hAnsiTheme="majorHAnsi"/>
+                <w:rFonts w:ascii="Calibri Light" w:hAnsi="Calibri Light"/>
                 <w:b/>
                 <w:color w:val="1B1A10" w:themeColor="background2" w:themeShade="1A"/>
                 <w:lang w:val="es-ES"/>
@@ -2896,7 +3019,7 @@
             </w:pPr>
             <w:r>
               <w:rPr>
-                <w:rFonts w:asciiTheme="majorHAnsi" w:hAnsiTheme="majorHAnsi"/>
+                <w:rFonts w:ascii="Calibri Light" w:hAnsi="Calibri Light"/>
                 <w:b/>
                 <w:color w:val="1B1A10" w:themeColor="background2" w:themeShade="1A"/>
                 <w:lang w:val="es-ES"/>
@@ -2915,7 +3038,7 @@
               <w:jc w:val="center"/>
               <w:cnfStyle w:val="000000000000" w:firstRow="0" w:lastRow="0" w:firstColumn="0" w:lastColumn="0" w:oddVBand="0" w:evenVBand="0" w:oddHBand="0" w:evenHBand="0" w:firstRowFirstColumn="0" w:firstRowLastColumn="0" w:lastRowFirstColumn="0" w:lastRowLastColumn="0"/>
               <w:rPr>
-                <w:rFonts w:asciiTheme="majorHAnsi" w:hAnsiTheme="majorHAnsi"/>
+                <w:rFonts w:ascii="Calibri Light" w:hAnsi="Calibri Light"/>
                 <w:b/>
                 <w:color w:val="1B1A10" w:themeColor="background2" w:themeShade="1A"/>
                 <w:lang w:val="es-ES"/>
@@ -2923,7 +3046,7 @@
             </w:pPr>
             <w:r>
               <w:rPr>
-                <w:rFonts w:asciiTheme="majorHAnsi" w:hAnsiTheme="majorHAnsi"/>
+                <w:rFonts w:ascii="Calibri Light" w:hAnsi="Calibri Light"/>
                 <w:b/>
                 <w:color w:val="1B1A10" w:themeColor="background2" w:themeShade="1A"/>
                 <w:lang w:val="es-ES"/>
@@ -2942,7 +3065,7 @@
               <w:jc w:val="center"/>
               <w:cnfStyle w:val="000000000000" w:firstRow="0" w:lastRow="0" w:firstColumn="0" w:lastColumn="0" w:oddVBand="0" w:evenVBand="0" w:oddHBand="0" w:evenHBand="0" w:firstRowFirstColumn="0" w:firstRowLastColumn="0" w:lastRowFirstColumn="0" w:lastRowLastColumn="0"/>
               <w:rPr>
-                <w:rFonts w:asciiTheme="majorHAnsi" w:hAnsiTheme="majorHAnsi"/>
+                <w:rFonts w:ascii="Calibri Light" w:hAnsi="Calibri Light"/>
                 <w:b/>
                 <w:color w:val="1B1A10" w:themeColor="background2" w:themeShade="1A"/>
                 <w:lang w:val="es-ES"/>
@@ -2950,7 +3073,7 @@
             </w:pPr>
             <w:r>
               <w:rPr>
-                <w:rFonts w:asciiTheme="majorHAnsi" w:hAnsiTheme="majorHAnsi"/>
+                <w:rFonts w:ascii="Calibri Light" w:hAnsi="Calibri Light"/>
                 <w:b/>
                 <w:color w:val="1B1A10" w:themeColor="background2" w:themeShade="1A"/>
                 <w:lang w:val="es-ES"/>
@@ -2969,13 +3092,13 @@
           <w:p>
             <w:pPr>
               <w:rPr>
-                <w:rFonts w:asciiTheme="majorHAnsi" w:hAnsiTheme="majorHAnsi"/>
+                <w:rFonts w:ascii="Calibri Light" w:hAnsi="Calibri Light"/>
                 <w:lang w:val="es-ES"/>
               </w:rPr>
             </w:pPr>
             <w:r>
               <w:rPr>
-                <w:rFonts w:asciiTheme="majorHAnsi" w:hAnsiTheme="majorHAnsi"/>
+                <w:rFonts w:ascii="Calibri Light" w:hAnsi="Calibri Light"/>
                 <w:lang w:val="es-ES"/>
               </w:rPr>
               <w:t>1.0</w:t>
@@ -2990,20 +3113,20 @@
             <w:pPr>
               <w:cnfStyle w:val="000000000000" w:firstRow="0" w:lastRow="0" w:firstColumn="0" w:lastColumn="0" w:oddVBand="0" w:evenVBand="0" w:oddHBand="0" w:evenHBand="0" w:firstRowFirstColumn="0" w:firstRowLastColumn="0" w:lastRowFirstColumn="0" w:lastRowLastColumn="0"/>
               <w:rPr>
-                <w:rFonts w:asciiTheme="majorHAnsi" w:hAnsiTheme="majorHAnsi"/>
+                <w:rFonts w:ascii="Calibri Light" w:hAnsi="Calibri Light"/>
                 <w:lang w:val="es-ES"/>
               </w:rPr>
             </w:pPr>
             <w:r>
               <w:rPr>
-                <w:rFonts w:asciiTheme="majorHAnsi" w:hAnsiTheme="majorHAnsi"/>
+                <w:rFonts w:ascii="Calibri Light" w:hAnsi="Calibri Light"/>
                 <w:lang w:val="es-ES"/>
               </w:rPr>
               <w:t>16/06</w:t>
             </w:r>
             <w:r>
               <w:rPr>
-                <w:rFonts w:asciiTheme="majorHAnsi" w:hAnsiTheme="majorHAnsi"/>
+                <w:rFonts w:ascii="Calibri Light" w:hAnsi="Calibri Light"/>
                 <w:lang w:val="es-ES"/>
               </w:rPr>
               <w:t>/2014</w:t>
@@ -3018,16 +3141,23 @@
             <w:pPr>
               <w:cnfStyle w:val="000000000000" w:firstRow="0" w:lastRow="0" w:firstColumn="0" w:lastColumn="0" w:oddVBand="0" w:evenVBand="0" w:oddHBand="0" w:evenHBand="0" w:firstRowFirstColumn="0" w:firstRowLastColumn="0" w:lastRowFirstColumn="0" w:lastRowLastColumn="0"/>
               <w:rPr>
-                <w:rFonts w:asciiTheme="majorHAnsi" w:hAnsiTheme="majorHAnsi"/>
+                <w:rFonts w:ascii="Calibri Light" w:hAnsi="Calibri Light"/>
                 <w:lang w:val="es-ES"/>
               </w:rPr>
             </w:pPr>
             <w:r>
               <w:rPr>
-                <w:rFonts w:asciiTheme="majorHAnsi" w:hAnsiTheme="majorHAnsi"/>
+                <w:rFonts w:ascii="Calibri Light" w:hAnsi="Calibri Light"/>
                 <w:lang w:val="es-ES"/>
               </w:rPr>
               <w:t>Flor</w:t>
+            </w:r>
+            <w:r>
+              <w:rPr>
+                <w:rFonts w:ascii="Calibri Light" w:hAnsi="Calibri Light"/>
+                <w:lang w:val="es-ES"/>
+              </w:rPr>
+              <w:t>encia Rojas</w:t>
             </w:r>
           </w:p>
         </w:tc>
@@ -3039,27 +3169,27 @@
             <w:pPr>
               <w:cnfStyle w:val="000000000000" w:firstRow="0" w:lastRow="0" w:firstColumn="0" w:lastColumn="0" w:oddVBand="0" w:evenVBand="0" w:oddHBand="0" w:evenHBand="0" w:firstRowFirstColumn="0" w:firstRowLastColumn="0" w:lastRowFirstColumn="0" w:lastRowLastColumn="0"/>
               <w:rPr>
-                <w:rFonts w:asciiTheme="majorHAnsi" w:hAnsiTheme="majorHAnsi"/>
+                <w:rFonts w:ascii="Calibri Light" w:hAnsi="Calibri Light"/>
                 <w:lang w:val="es-ES"/>
               </w:rPr>
             </w:pPr>
             <w:r>
               <w:rPr>
-                <w:rFonts w:asciiTheme="majorHAnsi" w:hAnsiTheme="majorHAnsi"/>
+                <w:rFonts w:ascii="Calibri Light" w:hAnsi="Calibri Light"/>
                 <w:lang w:val="es-ES"/>
               </w:rPr>
               <w:t xml:space="preserve">Creación </w:t>
             </w:r>
             <w:r>
               <w:rPr>
-                <w:rFonts w:asciiTheme="majorHAnsi" w:hAnsiTheme="majorHAnsi"/>
+                <w:rFonts w:ascii="Calibri Light" w:hAnsi="Calibri Light"/>
                 <w:lang w:val="es-ES"/>
               </w:rPr>
               <w:t xml:space="preserve">de </w:t>
             </w:r>
             <w:r>
               <w:rPr>
-                <w:rFonts w:asciiTheme="majorHAnsi" w:hAnsiTheme="majorHAnsi"/>
+                <w:rFonts w:ascii="Calibri Light" w:hAnsi="Calibri Light"/>
                 <w:lang w:val="es-ES"/>
               </w:rPr>
               <w:t>Documento</w:t>
@@ -3067,6 +3197,7 @@
           </w:p>
         </w:tc>
       </w:tr>
+      <w:bookmarkEnd w:id="0"/>
     </w:tbl>
     <w:p>
       <w:pPr>
@@ -3189,14 +3320,14 @@
           </wp:inline>
         </w:drawing>
       </w:r>
+      <w:proofErr w:type="gramStart"/>
       <w:r>
         <w:rPr>
           <w:lang w:val="es-ES"/>
         </w:rPr>
         <w:t>i</w:t>
       </w:r>
-      <w:bookmarkStart w:id="0" w:name="_GoBack"/>
-      <w:bookmarkEnd w:id="0"/>
+      <w:proofErr w:type="gramEnd"/>
     </w:p>
     <w:sectPr>
       <w:pgSz w:w="15840" w:h="12240" w:orient="landscape"/>
@@ -6566,7 +6697,7 @@
 </file>
 
 <file path=customXml/itemProps3.xml><?xml version="1.0" encoding="utf-8"?>
-<ds:datastoreItem xmlns:ds="http://schemas.openxmlformats.org/officeDocument/2006/customXml" ds:itemID="{E5D44661-F5A0-44C1-8585-030BD16993F9}">
+<ds:datastoreItem xmlns:ds="http://schemas.openxmlformats.org/officeDocument/2006/customXml" ds:itemID="{E3FF457F-3219-42C9-AAF6-653A9FDF8142}">
   <ds:schemaRefs>
     <ds:schemaRef ds:uri="http://schemas.openxmlformats.org/officeDocument/2006/bibliography"/>
   </ds:schemaRefs>

</xml_diff>